<commit_message>
Se realiza avance significativo sobre documentacion final del proyecto(organizando forma del documento)-La fase 0 finalizo el 15/11/2025 - Finaliza la Fase I sobre RF y RNF(22/11/2025)-Finaliza Fase II (diagrama de clases)(22/11/2025)- En proceso Fase 3-4 y Finaliza fase 5 (22/11/2025)
</commit_message>
<xml_diff>
--- a/Aplicativo Tecnológico Para Casas de Cambio de La Moneda.docx
+++ b/Aplicativo Tecnológico Para Casas de Cambio de La Moneda.docx
@@ -4109,15 +4109,7 @@
                 <w:sz w:val="24"/>
                 <w:szCs w:val="24"/>
               </w:rPr>
-              <w:t>RF0</w:t>
-            </w:r>
-            <w:r>
-              <w:rPr>
-                <w:rFonts w:ascii="Times New Roman" w:hAnsi="Times New Roman" w:cs="Times New Roman"/>
-                <w:sz w:val="24"/>
-                <w:szCs w:val="24"/>
-              </w:rPr>
-              <w:t xml:space="preserve">6-Ingreso monto de dinero </w:t>
+              <w:t xml:space="preserve">RF06-Ingreso monto de dinero </w:t>
             </w:r>
           </w:p>
           <w:p>
@@ -4421,15 +4413,7 @@
                 <w:sz w:val="24"/>
                 <w:szCs w:val="24"/>
               </w:rPr>
-              <w:t>RF0</w:t>
-            </w:r>
-            <w:r>
-              <w:rPr>
-                <w:rFonts w:ascii="Times New Roman" w:hAnsi="Times New Roman" w:cs="Times New Roman"/>
-                <w:sz w:val="24"/>
-                <w:szCs w:val="24"/>
-              </w:rPr>
-              <w:t>8-Control de Botones</w:t>
+              <w:t>RF08-Control de Botones</w:t>
             </w:r>
           </w:p>
           <w:p>
@@ -4878,16 +4862,14 @@
               </w:rPr>
               <w:t xml:space="preserve"> de mensajes </w:t>
             </w:r>
-            <w:proofErr w:type="spellStart"/>
-            <w:r>
-              <w:rPr>
-                <w:rFonts w:ascii="Times New Roman" w:hAnsi="Times New Roman" w:cs="Times New Roman"/>
-                <w:sz w:val="24"/>
-                <w:szCs w:val="24"/>
-              </w:rPr>
-              <w:t>infroamativos</w:t>
-            </w:r>
-            <w:proofErr w:type="spellEnd"/>
+            <w:r>
+              <w:rPr>
+                <w:rFonts w:ascii="Times New Roman" w:hAnsi="Times New Roman" w:cs="Times New Roman"/>
+                <w:sz w:val="24"/>
+                <w:szCs w:val="24"/>
+              </w:rPr>
+              <w:t>informativos</w:t>
+            </w:r>
           </w:p>
           <w:p>
             <w:pPr>
@@ -5163,43 +5145,91 @@
             <w:r>
               <w:t xml:space="preserve"> </w:t>
             </w:r>
+            <w:r>
+              <w:t>Debe</w:t>
+            </w:r>
+            <w:r>
+              <w:t xml:space="preserve"> </w:t>
+            </w:r>
+            <w:r>
+              <w:t xml:space="preserve">ser </w:t>
+            </w:r>
             <w:proofErr w:type="spellStart"/>
             <w:r>
-              <w:t>debé</w:t>
+              <w:t>amigable</w:t>
             </w:r>
             <w:proofErr w:type="spellEnd"/>
             <w:r>
+              <w:t>,</w:t>
+            </w:r>
+            <w:r>
               <w:t xml:space="preserve"> </w:t>
             </w:r>
-            <w:r>
-              <w:t xml:space="preserve">ser </w:t>
-            </w:r>
             <w:proofErr w:type="spellStart"/>
             <w:r>
-              <w:t>amigable</w:t>
+              <w:t>sencillo</w:t>
             </w:r>
             <w:proofErr w:type="spellEnd"/>
             <w:r>
-              <w:t>,</w:t>
-            </w:r>
+              <w:t xml:space="preserve"> e intuitive </w:t>
+            </w:r>
+            <w:proofErr w:type="spellStart"/>
+            <w:r>
+              <w:t>que</w:t>
+            </w:r>
+            <w:proofErr w:type="spellEnd"/>
             <w:r>
               <w:t xml:space="preserve"> </w:t>
             </w:r>
             <w:proofErr w:type="spellStart"/>
             <w:r>
-              <w:t>sencillo</w:t>
+              <w:t>permita</w:t>
             </w:r>
             <w:proofErr w:type="spellEnd"/>
             <w:r>
-              <w:t xml:space="preserve"> e intuitive </w:t>
+              <w:t xml:space="preserve"> la </w:t>
             </w:r>
             <w:proofErr w:type="spellStart"/>
             <w:r>
-              <w:t>que</w:t>
+              <w:t>interacci</w:t>
+            </w:r>
+            <w:r>
+              <w:t>ó</w:t>
+            </w:r>
+            <w:r>
+              <w:t>n</w:t>
             </w:r>
             <w:proofErr w:type="spellEnd"/>
             <w:r>
-              <w:t xml:space="preserve"> permita la interaccion facil con las funconalidades y </w:t>
+              <w:t xml:space="preserve"> </w:t>
+            </w:r>
+            <w:proofErr w:type="spellStart"/>
+            <w:r>
+              <w:t>f</w:t>
+            </w:r>
+            <w:r>
+              <w:t>á</w:t>
+            </w:r>
+            <w:r>
+              <w:t>cil</w:t>
+            </w:r>
+            <w:proofErr w:type="spellEnd"/>
+            <w:r>
+              <w:t xml:space="preserve"> con las </w:t>
+            </w:r>
+            <w:proofErr w:type="spellStart"/>
+            <w:r>
+              <w:t>func</w:t>
+            </w:r>
+            <w:r>
+              <w:t>i</w:t>
+            </w:r>
+            <w:r>
+              <w:t>onalidades</w:t>
+            </w:r>
+            <w:proofErr w:type="spellEnd"/>
+            <w:r>
+              <w:t xml:space="preserve"> y </w:t>
             </w:r>
             <w:proofErr w:type="spellStart"/>
             <w:r>
@@ -5212,7 +5242,13 @@
             <w:proofErr w:type="spellStart"/>
             <w:proofErr w:type="gramStart"/>
             <w:r>
-              <w:t>basicas</w:t>
+              <w:t>b</w:t>
+            </w:r>
+            <w:r>
+              <w:t>á</w:t>
+            </w:r>
+            <w:r>
+              <w:t>sicas</w:t>
             </w:r>
             <w:proofErr w:type="spellEnd"/>
             <w:r>
@@ -5239,35 +5275,40 @@
               <w:t xml:space="preserve"> de </w:t>
             </w:r>
             <w:proofErr w:type="spellStart"/>
-            <w:proofErr w:type="gramStart"/>
-            <w:r>
-              <w:t>moneda.Debe</w:t>
+            <w:r>
+              <w:t>moneda</w:t>
             </w:r>
             <w:proofErr w:type="spellEnd"/>
-            <w:proofErr w:type="gramEnd"/>
+            <w:r>
+              <w:t>.</w:t>
+            </w:r>
+          </w:p>
+          <w:p>
+            <w:pPr>
+              <w:pStyle w:val="Listaconvietas"/>
+              <w:numPr>
+                <w:ilvl w:val="0"/>
+                <w:numId w:val="0"/>
+              </w:numPr>
+            </w:pPr>
+            <w:r>
+              <w:t xml:space="preserve">Debe </w:t>
+            </w:r>
+            <w:proofErr w:type="spellStart"/>
+            <w:r>
+              <w:t>mostrar</w:t>
+            </w:r>
+            <w:proofErr w:type="spellEnd"/>
             <w:r>
               <w:t xml:space="preserve"> </w:t>
             </w:r>
             <w:proofErr w:type="spellStart"/>
             <w:r>
-              <w:t>mostrar</w:t>
+              <w:t>botones</w:t>
             </w:r>
             <w:proofErr w:type="spellEnd"/>
             <w:r>
-              <w:t xml:space="preserve"> </w:t>
-            </w:r>
-            <w:proofErr w:type="spellStart"/>
-            <w:proofErr w:type="gramStart"/>
-            <w:r>
-              <w:t>botones</w:t>
-            </w:r>
-            <w:proofErr w:type="spellEnd"/>
-            <w:r>
-              <w:t xml:space="preserve">  de</w:t>
-            </w:r>
-            <w:proofErr w:type="gramEnd"/>
-            <w:r>
-              <w:t xml:space="preserve"> forma </w:t>
+              <w:t xml:space="preserve">  de forma </w:t>
             </w:r>
             <w:proofErr w:type="spellStart"/>
             <w:r>
@@ -5593,15 +5634,7 @@
                 <w:sz w:val="24"/>
                 <w:szCs w:val="24"/>
               </w:rPr>
-              <w:t>RNF0</w:t>
-            </w:r>
-            <w:r>
-              <w:rPr>
-                <w:rFonts w:ascii="Times New Roman" w:hAnsi="Times New Roman" w:cs="Times New Roman"/>
-                <w:sz w:val="24"/>
-                <w:szCs w:val="24"/>
-              </w:rPr>
-              <w:t>2-</w:t>
+              <w:t>RNF02-</w:t>
             </w:r>
             <w:r>
               <w:rPr>
@@ -6046,15 +6079,7 @@
                 <w:sz w:val="24"/>
                 <w:szCs w:val="24"/>
               </w:rPr>
-              <w:t>RNF0</w:t>
-            </w:r>
-            <w:r>
-              <w:rPr>
-                <w:rFonts w:ascii="Times New Roman" w:hAnsi="Times New Roman" w:cs="Times New Roman"/>
-                <w:sz w:val="24"/>
-                <w:szCs w:val="24"/>
-              </w:rPr>
-              <w:t>3-</w:t>
+              <w:t>RNF03-</w:t>
             </w:r>
             <w:r>
               <w:rPr>
@@ -14876,15 +14901,7 @@
                 <w:sz w:val="24"/>
                 <w:szCs w:val="24"/>
               </w:rPr>
-              <w:t>D</w:t>
-            </w:r>
-            <w:r>
-              <w:rPr>
-                <w:rFonts w:ascii="Times New Roman" w:hAnsi="Times New Roman" w:cs="Times New Roman"/>
-                <w:sz w:val="24"/>
-                <w:szCs w:val="24"/>
-              </w:rPr>
-              <w:t>ouble</w:t>
+              <w:t>Double</w:t>
             </w:r>
             <w:proofErr w:type="spellEnd"/>
             <w:r>
@@ -15990,24 +16007,14 @@
                             <w:r>
                               <w:t xml:space="preserve">    </w:t>
                             </w:r>
-                            <w:proofErr w:type="spellStart"/>
                             <w:r>
-                              <w:t>public</w:t>
+                              <w:t xml:space="preserve">public double </w:t>
                             </w:r>
-                            <w:proofErr w:type="spellEnd"/>
-                            <w:r>
-                              <w:t xml:space="preserve"> double </w:t>
-                            </w:r>
-                            <w:proofErr w:type="gramStart"/>
                             <w:r>
                               <w:t>convertir</w:t>
                             </w:r>
                             <w:r>
-                              <w:t>(</w:t>
-                            </w:r>
-                            <w:proofErr w:type="gramEnd"/>
-                            <w:r>
-                              <w:t>double monto, Moneda destino) {</w:t>
+                              <w:t>(double monto, Moneda destino) {</w:t>
                             </w:r>
                           </w:p>
                           <w:p>
@@ -16017,15 +16024,7 @@
                           </w:p>
                           <w:p>
                             <w:r>
-                              <w:t xml:space="preserve">        return montoEnCOP / </w:t>
-                            </w:r>
-                            <w:proofErr w:type="gramStart"/>
-                            <w:r>
-                              <w:t>destino.valorEnCOP</w:t>
-                            </w:r>
-                            <w:proofErr w:type="gramEnd"/>
-                            <w:r>
-                              <w:t>;</w:t>
+                              <w:t xml:space="preserve">        return montoEnCOP / destino.valorEnCOP;</w:t>
                             </w:r>
                           </w:p>
                           <w:p>
@@ -16094,24 +16093,14 @@
                       <w:r>
                         <w:t xml:space="preserve">    </w:t>
                       </w:r>
-                      <w:proofErr w:type="spellStart"/>
                       <w:r>
-                        <w:t>public</w:t>
+                        <w:t xml:space="preserve">public double </w:t>
                       </w:r>
-                      <w:proofErr w:type="spellEnd"/>
-                      <w:r>
-                        <w:t xml:space="preserve"> double </w:t>
-                      </w:r>
-                      <w:proofErr w:type="gramStart"/>
                       <w:r>
                         <w:t>convertir</w:t>
                       </w:r>
                       <w:r>
-                        <w:t>(</w:t>
-                      </w:r>
-                      <w:proofErr w:type="gramEnd"/>
-                      <w:r>
-                        <w:t>double monto, Moneda destino) {</w:t>
+                        <w:t>(double monto, Moneda destino) {</w:t>
                       </w:r>
                     </w:p>
                     <w:p>
@@ -16121,15 +16110,7 @@
                     </w:p>
                     <w:p>
                       <w:r>
-                        <w:t xml:space="preserve">        return montoEnCOP / </w:t>
-                      </w:r>
-                      <w:proofErr w:type="gramStart"/>
-                      <w:r>
-                        <w:t>destino.valorEnCOP</w:t>
-                      </w:r>
-                      <w:proofErr w:type="gramEnd"/>
-                      <w:r>
-                        <w:t>;</w:t>
+                        <w:t xml:space="preserve">        return montoEnCOP / destino.valorEnCOP;</w:t>
                       </w:r>
                     </w:p>
                     <w:p>
@@ -16814,6 +16795,7 @@
       <w:r>
         <w:rPr>
           <w:rFonts w:ascii="Times New Roman" w:hAnsi="Times New Roman" w:cs="Times New Roman"/>
+          <w:noProof/>
           <w:sz w:val="24"/>
           <w:szCs w:val="24"/>
         </w:rPr>
@@ -16876,6 +16858,7 @@
       <w:r>
         <w:rPr>
           <w:rFonts w:ascii="Times New Roman" w:hAnsi="Times New Roman" w:cs="Times New Roman"/>
+          <w:noProof/>
           <w:sz w:val="24"/>
           <w:szCs w:val="24"/>
         </w:rPr>
@@ -16959,6 +16942,7 @@
       <w:r>
         <w:rPr>
           <w:rFonts w:ascii="Times New Roman" w:hAnsi="Times New Roman" w:cs="Times New Roman"/>
+          <w:noProof/>
           <w:sz w:val="24"/>
           <w:szCs w:val="24"/>
         </w:rPr>
@@ -17022,6 +17006,7 @@
       <w:r>
         <w:rPr>
           <w:rFonts w:ascii="Times New Roman" w:hAnsi="Times New Roman" w:cs="Times New Roman"/>
+          <w:noProof/>
           <w:sz w:val="24"/>
           <w:szCs w:val="24"/>
         </w:rPr>
@@ -17085,6 +17070,7 @@
       <w:r>
         <w:rPr>
           <w:rFonts w:ascii="Times New Roman" w:hAnsi="Times New Roman" w:cs="Times New Roman"/>
+          <w:noProof/>
           <w:sz w:val="24"/>
           <w:szCs w:val="24"/>
         </w:rPr>
@@ -17148,6 +17134,7 @@
       <w:r>
         <w:rPr>
           <w:rFonts w:ascii="Times New Roman" w:hAnsi="Times New Roman" w:cs="Times New Roman"/>
+          <w:noProof/>
           <w:sz w:val="24"/>
           <w:szCs w:val="24"/>
         </w:rPr>
@@ -17210,6 +17197,7 @@
       <w:r>
         <w:rPr>
           <w:rFonts w:ascii="Times New Roman" w:hAnsi="Times New Roman" w:cs="Times New Roman"/>
+          <w:noProof/>
           <w:sz w:val="24"/>
           <w:szCs w:val="24"/>
         </w:rPr>
@@ -17512,7 +17500,6 @@
 <w:hdr xmlns:wpc="http://schemas.microsoft.com/office/word/2010/wordprocessingCanvas" xmlns:cx="http://schemas.microsoft.com/office/drawing/2014/chartex" xmlns:cx1="http://schemas.microsoft.com/office/drawing/2015/9/8/chartex" xmlns:cx2="http://schemas.microsoft.com/office/drawing/2015/10/21/chartex" xmlns:cx3="http://schemas.microsoft.com/office/drawing/2016/5/9/chartex" xmlns:cx4="http://schemas.microsoft.com/office/drawing/2016/5/10/chartex" xmlns:cx5="http://schemas.microsoft.com/office/drawing/2016/5/11/chartex" xmlns:cx6="http://schemas.microsoft.com/office/drawing/2016/5/12/chartex" xmlns:cx7="http://schemas.microsoft.com/office/drawing/2016/5/13/chartex" xmlns:cx8="http://schemas.microsoft.com/office/drawing/2016/5/14/chartex" xmlns:mc="http://schemas.openxmlformats.org/markup-compatibility/2006" xmlns:aink="http://schemas.microsoft.com/office/drawing/2016/ink" xmlns:am3d="http://schemas.microsoft.com/office/drawing/2017/model3d" xmlns:o="urn:schemas-microsoft-com:office:office" xmlns:oel="http://schemas.microsoft.com/office/2019/extlst" xmlns:r="http://schemas.openxmlformats.org/officeDocument/2006/relationships" xmlns:m="http://schemas.openxmlformats.org/officeDocument/2006/math" xmlns:v="urn:schemas-microsoft-com:vml" xmlns:wp14="http://schemas.microsoft.com/office/word/2010/wordprocessingDrawing" xmlns:wp="http://schemas.openxmlformats.org/drawingml/2006/wordprocessingDrawing" xmlns:w10="urn:schemas-microsoft-com:office:word" xmlns:w="http://schemas.openxmlformats.org/wordprocessingml/2006/main" xmlns:w14="http://schemas.microsoft.com/office/word/2010/wordml" xmlns:w15="http://schemas.microsoft.com/office/word/2012/wordml" xmlns:w16cex="http://schemas.microsoft.com/office/word/2018/wordml/cex" xmlns:w16cid="http://schemas.microsoft.com/office/word/2016/wordml/cid" xmlns:w16="http://schemas.microsoft.com/office/word/2018/wordml" xmlns:w16du="http://schemas.microsoft.com/office/word/2023/wordml/word16du" xmlns:w16sdtdh="http://schemas.microsoft.com/office/word/2020/wordml/sdtdatahash" xmlns:w16sdtfl="http://schemas.microsoft.com/office/word/2024/wordml/sdtformatlock" xmlns:w16se="http://schemas.microsoft.com/office/word/2015/wordml/symex" xmlns:wpg="http://schemas.microsoft.com/office/word/2010/wordprocessingGroup" xmlns:wpi="http://schemas.microsoft.com/office/word/2010/wordprocessingInk" xmlns:wne="http://schemas.microsoft.com/office/word/2006/wordml" xmlns:wps="http://schemas.microsoft.com/office/word/2010/wordprocessingShape" mc:Ignorable="w14 w15 w16se w16cid w16 w16cex w16sdtdh w16sdtfl w16du wp14">
   <w:p>
     <w:pPr>
-      <w:pStyle w:val="Ttulo2Car"/>
       <w:tabs>
         <w:tab w:val="left" w:pos="731"/>
         <w:tab w:val="center" w:pos="4891"/>
@@ -17646,7 +17633,6 @@
                       <w:txbxContent>
                         <w:p>
                           <w:pPr>
-                            <w:pStyle w:val="Ttulo2Car"/>
                             <w:spacing w:before="12" w:line="276" w:lineRule="auto"/>
                             <w:ind w:left="10" w:right="8"/>
                             <w:jc w:val="center"/>
@@ -17664,7 +17650,6 @@
                         </w:p>
                         <w:p>
                           <w:pPr>
-                            <w:pStyle w:val="Ttulo2Car"/>
                             <w:spacing w:line="275" w:lineRule="exact"/>
                             <w:ind w:left="8" w:right="8"/>
                             <w:jc w:val="center"/>
@@ -17708,7 +17693,6 @@
                 <w:txbxContent>
                   <w:p>
                     <w:pPr>
-                      <w:pStyle w:val="Ttulo2Car"/>
                       <w:spacing w:before="12" w:line="276" w:lineRule="auto"/>
                       <w:ind w:left="10" w:right="8"/>
                       <w:jc w:val="center"/>
@@ -17726,7 +17710,6 @@
                   </w:p>
                   <w:p>
                     <w:pPr>
-                      <w:pStyle w:val="Ttulo2Car"/>
                       <w:spacing w:line="275" w:lineRule="exact"/>
                       <w:ind w:left="8" w:right="8"/>
                       <w:jc w:val="center"/>
@@ -17762,7 +17745,6 @@
     <w:sdtContent>
       <w:p>
         <w:pPr>
-          <w:pStyle w:val="Ttulo2Car"/>
           <w:spacing w:before="12" w:line="276" w:lineRule="auto"/>
           <w:ind w:left="10" w:right="8"/>
           <w:jc w:val="center"/>
@@ -17933,7 +17915,6 @@
                       <w:txbxContent>
                         <w:p>
                           <w:pPr>
-                            <w:pStyle w:val="Ttulo2Car"/>
                             <w:spacing w:before="12" w:line="276" w:lineRule="auto"/>
                             <w:ind w:left="10" w:right="8"/>
                             <w:jc w:val="center"/>
@@ -17951,7 +17932,6 @@
                         </w:p>
                         <w:p>
                           <w:pPr>
-                            <w:pStyle w:val="Ttulo2Car"/>
                             <w:spacing w:line="275" w:lineRule="exact"/>
                             <w:ind w:left="8" w:right="8"/>
                             <w:jc w:val="center"/>
@@ -17995,7 +17975,6 @@
                 <w:txbxContent>
                   <w:p>
                     <w:pPr>
-                      <w:pStyle w:val="Ttulo2Car"/>
                       <w:spacing w:before="12" w:line="276" w:lineRule="auto"/>
                       <w:ind w:left="10" w:right="8"/>
                       <w:jc w:val="center"/>
@@ -18013,7 +17992,6 @@
                   </w:p>
                   <w:p>
                     <w:pPr>
-                      <w:pStyle w:val="Ttulo2Car"/>
                       <w:spacing w:line="275" w:lineRule="exact"/>
                       <w:ind w:left="8" w:right="8"/>
                       <w:jc w:val="center"/>
@@ -21581,6 +21559,7 @@
   <w:style w:type="character" w:default="1" w:styleId="Fuentedeprrafopredeter">
     <w:name w:val="Default Paragraph Font"/>
     <w:uiPriority w:val="1"/>
+    <w:semiHidden/>
     <w:unhideWhenUsed/>
   </w:style>
   <w:style w:type="table" w:default="1" w:styleId="Tablanormal">

</xml_diff>

<commit_message>
Se realizan cambios para perfeccionar  la documentacion en el codigo lenguaje java
</commit_message>
<xml_diff>
--- a/Aplicativo Tecnológico Para Casas de Cambio de La Moneda.docx
+++ b/Aplicativo Tecnológico Para Casas de Cambio de La Moneda.docx
@@ -8291,6 +8291,16 @@
           <w:szCs w:val="24"/>
         </w:rPr>
       </w:pPr>
+    </w:p>
+    <w:p>
+      <w:pPr>
+        <w:spacing w:line="360" w:lineRule="auto"/>
+        <w:rPr>
+          <w:rFonts w:ascii="Times New Roman" w:hAnsi="Times New Roman" w:cs="Times New Roman"/>
+          <w:sz w:val="24"/>
+          <w:szCs w:val="24"/>
+        </w:rPr>
+      </w:pPr>
       <w:r>
         <w:rPr>
           <w:rFonts w:ascii="Times New Roman" w:hAnsi="Times New Roman" w:cs="Times New Roman"/>
@@ -8315,8 +8325,42 @@
           <w:sz w:val="24"/>
           <w:szCs w:val="24"/>
         </w:rPr>
-        <w:t>// Conversión: recibe monto, origen, destino (como parámetros implícitos en PSeInt estilo devolviendo valor)</w:t>
-      </w:r>
+        <w:t xml:space="preserve">// Conversión: </w:t>
+      </w:r>
+      <w:r>
+        <w:rPr>
+          <w:rFonts w:ascii="Times New Roman" w:hAnsi="Times New Roman" w:cs="Times New Roman"/>
+          <w:sz w:val="24"/>
+          <w:szCs w:val="24"/>
+        </w:rPr>
+        <w:t>(</w:t>
+      </w:r>
+      <w:r>
+        <w:rPr>
+          <w:rFonts w:ascii="Times New Roman" w:hAnsi="Times New Roman" w:cs="Times New Roman"/>
+          <w:sz w:val="24"/>
+          <w:szCs w:val="24"/>
+        </w:rPr>
+        <w:t xml:space="preserve">recibe monto, origen, </w:t>
+      </w:r>
+      <w:proofErr w:type="gramStart"/>
+      <w:r>
+        <w:rPr>
+          <w:rFonts w:ascii="Times New Roman" w:hAnsi="Times New Roman" w:cs="Times New Roman"/>
+          <w:sz w:val="24"/>
+          <w:szCs w:val="24"/>
+        </w:rPr>
+        <w:t xml:space="preserve">destino </w:t>
+      </w:r>
+      <w:r>
+        <w:rPr>
+          <w:rFonts w:ascii="Times New Roman" w:hAnsi="Times New Roman" w:cs="Times New Roman"/>
+          <w:sz w:val="24"/>
+          <w:szCs w:val="24"/>
+        </w:rPr>
+        <w:t>)</w:t>
+      </w:r>
+      <w:proofErr w:type="gramEnd"/>
     </w:p>
     <w:p>
       <w:pPr>
@@ -8343,25 +8387,23 @@
           <w:sz w:val="24"/>
           <w:szCs w:val="24"/>
         </w:rPr>
-        <w:t xml:space="preserve"> resultado &lt;- </w:t>
-      </w:r>
-      <w:proofErr w:type="gramStart"/>
-      <w:r>
-        <w:rPr>
-          <w:rFonts w:ascii="Times New Roman" w:hAnsi="Times New Roman" w:cs="Times New Roman"/>
-          <w:sz w:val="24"/>
-          <w:szCs w:val="24"/>
-        </w:rPr>
-        <w:t>Convertir(</w:t>
-      </w:r>
-      <w:proofErr w:type="gramEnd"/>
-      <w:r>
-        <w:rPr>
-          <w:rFonts w:ascii="Times New Roman" w:hAnsi="Times New Roman" w:cs="Times New Roman"/>
-          <w:sz w:val="24"/>
-          <w:szCs w:val="24"/>
-        </w:rPr>
-        <w:t>monto, origen, destino)</w:t>
+        <w:t xml:space="preserve"> resultado &lt;- Convertir</w:t>
+      </w:r>
+      <w:r>
+        <w:rPr>
+          <w:rFonts w:ascii="Times New Roman" w:hAnsi="Times New Roman" w:cs="Times New Roman"/>
+          <w:sz w:val="24"/>
+          <w:szCs w:val="24"/>
+        </w:rPr>
+        <w:t xml:space="preserve"> </w:t>
+      </w:r>
+      <w:r>
+        <w:rPr>
+          <w:rFonts w:ascii="Times New Roman" w:hAnsi="Times New Roman" w:cs="Times New Roman"/>
+          <w:sz w:val="24"/>
+          <w:szCs w:val="24"/>
+        </w:rPr>
+        <w:t>(monto, origen, destino)</w:t>
       </w:r>
     </w:p>
     <w:p>
@@ -8731,6 +8773,7 @@
           <w:sz w:val="24"/>
           <w:szCs w:val="24"/>
         </w:rPr>
+        <w:lastRenderedPageBreak/>
         <w:t xml:space="preserve">        "USD": </w:t>
       </w:r>
       <w:proofErr w:type="spellStart"/>
@@ -8767,7 +8810,6 @@
           <w:sz w:val="24"/>
           <w:szCs w:val="24"/>
         </w:rPr>
-        <w:lastRenderedPageBreak/>
         <w:t xml:space="preserve">        "EUR": </w:t>
       </w:r>
       <w:proofErr w:type="spellStart"/>
@@ -8934,6 +8976,16 @@
         <w:t>FinSubProceso</w:t>
       </w:r>
       <w:proofErr w:type="spellEnd"/>
+    </w:p>
+    <w:p>
+      <w:pPr>
+        <w:spacing w:line="360" w:lineRule="auto"/>
+        <w:rPr>
+          <w:rFonts w:ascii="Times New Roman" w:hAnsi="Times New Roman" w:cs="Times New Roman"/>
+          <w:sz w:val="24"/>
+          <w:szCs w:val="24"/>
+        </w:rPr>
+      </w:pPr>
     </w:p>
     <w:p>
       <w:pPr>
@@ -9492,6 +9544,7 @@
           <w:sz w:val="24"/>
           <w:szCs w:val="24"/>
         </w:rPr>
+        <w:lastRenderedPageBreak/>
         <w:t xml:space="preserve">    Definir </w:t>
       </w:r>
       <w:proofErr w:type="spellStart"/>
@@ -9616,7 +9669,6 @@
           <w:sz w:val="24"/>
           <w:szCs w:val="24"/>
         </w:rPr>
-        <w:lastRenderedPageBreak/>
         <w:t xml:space="preserve">    Escribir "Ingrese monto:"</w:t>
       </w:r>
     </w:p>
@@ -10251,6 +10303,7 @@
           <w:sz w:val="24"/>
           <w:szCs w:val="24"/>
         </w:rPr>
+        <w:lastRenderedPageBreak/>
         <w:t xml:space="preserve">        Para i &lt;- 0 Hasta contador - 1 Con Paso 1</w:t>
       </w:r>
     </w:p>
@@ -10287,7 +10340,6 @@
           <w:sz w:val="24"/>
           <w:szCs w:val="24"/>
         </w:rPr>
-        <w:lastRenderedPageBreak/>
         <w:t xml:space="preserve">            Escribir "Monto: ", </w:t>
       </w:r>
       <w:proofErr w:type="spellStart"/>
@@ -10768,6 +10820,16 @@
         <w:t>FinSubProceso</w:t>
       </w:r>
       <w:proofErr w:type="spellEnd"/>
+    </w:p>
+    <w:p>
+      <w:pPr>
+        <w:spacing w:line="360" w:lineRule="auto"/>
+        <w:rPr>
+          <w:rFonts w:ascii="Times New Roman" w:hAnsi="Times New Roman" w:cs="Times New Roman"/>
+          <w:sz w:val="24"/>
+          <w:szCs w:val="24"/>
+        </w:rPr>
+      </w:pPr>
     </w:p>
     <w:p>
       <w:pPr>
@@ -11076,7 +11138,6 @@
           <w:sz w:val="24"/>
           <w:szCs w:val="24"/>
         </w:rPr>
-        <w:lastRenderedPageBreak/>
         <w:t xml:space="preserve">FASE II: </w:t>
       </w:r>
     </w:p>
@@ -13144,6 +13205,7 @@
                 <w:sz w:val="24"/>
                 <w:szCs w:val="24"/>
               </w:rPr>
+              <w:lastRenderedPageBreak/>
               <w:t>Código</w:t>
             </w:r>
           </w:p>
@@ -13928,7 +13990,6 @@
         <w:rPr>
           <w:rFonts w:ascii="Times New Roman" w:hAnsi="Times New Roman" w:cs="Times New Roman"/>
         </w:rPr>
-        <w:lastRenderedPageBreak/>
         <w:t>Documentación atributos de la clase</w:t>
       </w:r>
     </w:p>
@@ -14189,42 +14250,6 @@
                 <w:szCs w:val="24"/>
               </w:rPr>
             </w:pPr>
-            <w:r>
-              <w:rPr>
-                <w:rFonts w:ascii="Times New Roman" w:hAnsi="Times New Roman" w:cs="Times New Roman"/>
-                <w:sz w:val="24"/>
-                <w:szCs w:val="24"/>
-              </w:rPr>
-              <w:t xml:space="preserve">Mi </w:t>
-            </w:r>
-            <w:proofErr w:type="spellStart"/>
-            <w:r>
-              <w:rPr>
-                <w:rFonts w:ascii="Times New Roman" w:hAnsi="Times New Roman" w:cs="Times New Roman"/>
-                <w:sz w:val="24"/>
-                <w:szCs w:val="24"/>
-              </w:rPr>
-              <w:t>mi</w:t>
-            </w:r>
-            <w:proofErr w:type="spellEnd"/>
-            <w:r>
-              <w:rPr>
-                <w:rFonts w:ascii="Times New Roman" w:hAnsi="Times New Roman" w:cs="Times New Roman"/>
-                <w:sz w:val="24"/>
-                <w:szCs w:val="24"/>
-              </w:rPr>
-              <w:t xml:space="preserve"> </w:t>
-            </w:r>
-            <w:proofErr w:type="gramStart"/>
-            <w:r>
-              <w:rPr>
-                <w:rFonts w:ascii="Times New Roman" w:hAnsi="Times New Roman" w:cs="Times New Roman"/>
-                <w:sz w:val="24"/>
-                <w:szCs w:val="24"/>
-              </w:rPr>
-              <w:t>mi….</w:t>
-            </w:r>
-            <w:proofErr w:type="gramEnd"/>
           </w:p>
         </w:tc>
       </w:tr>
@@ -15118,6 +15143,411 @@
         </w:rPr>
       </w:pPr>
     </w:p>
+    <w:tbl>
+      <w:tblPr>
+        <w:tblStyle w:val="TableNormal"/>
+        <w:tblW w:w="0" w:type="auto"/>
+        <w:tblInd w:w="113" w:type="dxa"/>
+        <w:tblBorders>
+          <w:top w:val="single" w:sz="4" w:space="0" w:color="000000"/>
+          <w:left w:val="single" w:sz="4" w:space="0" w:color="000000"/>
+          <w:bottom w:val="single" w:sz="4" w:space="0" w:color="000000"/>
+          <w:right w:val="single" w:sz="4" w:space="0" w:color="000000"/>
+          <w:insideH w:val="single" w:sz="4" w:space="0" w:color="000000"/>
+          <w:insideV w:val="single" w:sz="4" w:space="0" w:color="000000"/>
+        </w:tblBorders>
+        <w:tblLayout w:type="fixed"/>
+        <w:tblLook w:val="01E0" w:firstRow="1" w:lastRow="1" w:firstColumn="1" w:lastColumn="1" w:noHBand="0" w:noVBand="0"/>
+      </w:tblPr>
+      <w:tblGrid>
+        <w:gridCol w:w="4322"/>
+        <w:gridCol w:w="4332"/>
+      </w:tblGrid>
+      <w:tr>
+        <w:trPr>
+          <w:trHeight w:val="966"/>
+        </w:trPr>
+        <w:tc>
+          <w:tcPr>
+            <w:tcW w:w="4322" w:type="dxa"/>
+          </w:tcPr>
+          <w:p>
+            <w:pPr>
+              <w:pStyle w:val="TableParagraph"/>
+              <w:spacing w:line="360" w:lineRule="auto"/>
+              <w:ind w:left="109"/>
+              <w:rPr>
+                <w:rFonts w:ascii="Times New Roman" w:hAnsi="Times New Roman" w:cs="Times New Roman"/>
+                <w:sz w:val="24"/>
+                <w:szCs w:val="24"/>
+              </w:rPr>
+            </w:pPr>
+            <w:r>
+              <w:rPr>
+                <w:rFonts w:ascii="Times New Roman" w:hAnsi="Times New Roman" w:cs="Times New Roman"/>
+                <w:sz w:val="24"/>
+                <w:szCs w:val="24"/>
+              </w:rPr>
+              <w:t>Nombre del Método</w:t>
+            </w:r>
+          </w:p>
+        </w:tc>
+        <w:tc>
+          <w:tcPr>
+            <w:tcW w:w="4332" w:type="dxa"/>
+          </w:tcPr>
+          <w:p>
+            <w:pPr>
+              <w:pStyle w:val="TableParagraph"/>
+              <w:spacing w:line="360" w:lineRule="auto"/>
+              <w:rPr>
+                <w:rFonts w:ascii="Times New Roman" w:hAnsi="Times New Roman" w:cs="Times New Roman"/>
+                <w:sz w:val="24"/>
+                <w:szCs w:val="24"/>
+              </w:rPr>
+            </w:pPr>
+            <w:r>
+              <w:rPr>
+                <w:rFonts w:ascii="Times New Roman" w:hAnsi="Times New Roman" w:cs="Times New Roman"/>
+                <w:sz w:val="24"/>
+                <w:szCs w:val="24"/>
+              </w:rPr>
+              <w:t xml:space="preserve">Registrar </w:t>
+            </w:r>
+          </w:p>
+        </w:tc>
+      </w:tr>
+      <w:tr>
+        <w:trPr>
+          <w:trHeight w:val="1448"/>
+        </w:trPr>
+        <w:tc>
+          <w:tcPr>
+            <w:tcW w:w="4322" w:type="dxa"/>
+          </w:tcPr>
+          <w:p>
+            <w:pPr>
+              <w:pStyle w:val="TableParagraph"/>
+              <w:spacing w:line="360" w:lineRule="auto"/>
+              <w:ind w:left="109"/>
+              <w:rPr>
+                <w:rFonts w:ascii="Times New Roman" w:hAnsi="Times New Roman" w:cs="Times New Roman"/>
+                <w:sz w:val="24"/>
+                <w:szCs w:val="24"/>
+              </w:rPr>
+            </w:pPr>
+            <w:r>
+              <w:rPr>
+                <w:rFonts w:ascii="Times New Roman" w:hAnsi="Times New Roman" w:cs="Times New Roman"/>
+                <w:sz w:val="24"/>
+                <w:szCs w:val="24"/>
+              </w:rPr>
+              <w:t>Entrada (lista de Parámetros)</w:t>
+            </w:r>
+          </w:p>
+        </w:tc>
+        <w:tc>
+          <w:tcPr>
+            <w:tcW w:w="4332" w:type="dxa"/>
+          </w:tcPr>
+          <w:p>
+            <w:pPr>
+              <w:pStyle w:val="TableParagraph"/>
+              <w:spacing w:line="360" w:lineRule="auto"/>
+              <w:rPr>
+                <w:rFonts w:ascii="Times New Roman" w:hAnsi="Times New Roman" w:cs="Times New Roman"/>
+                <w:sz w:val="24"/>
+                <w:szCs w:val="24"/>
+              </w:rPr>
+            </w:pPr>
+            <w:proofErr w:type="spellStart"/>
+            <w:r>
+              <w:rPr>
+                <w:rFonts w:ascii="Times New Roman" w:hAnsi="Times New Roman" w:cs="Times New Roman"/>
+                <w:sz w:val="24"/>
+                <w:szCs w:val="24"/>
+              </w:rPr>
+              <w:t>double</w:t>
+            </w:r>
+            <w:proofErr w:type="spellEnd"/>
+            <w:r>
+              <w:rPr>
+                <w:rFonts w:ascii="Times New Roman" w:hAnsi="Times New Roman" w:cs="Times New Roman"/>
+                <w:sz w:val="24"/>
+                <w:szCs w:val="24"/>
+              </w:rPr>
+              <w:t xml:space="preserve"> monto, Moneda origen, Moneda destino</w:t>
+            </w:r>
+          </w:p>
+        </w:tc>
+      </w:tr>
+      <w:tr>
+        <w:trPr>
+          <w:trHeight w:val="1450"/>
+        </w:trPr>
+        <w:tc>
+          <w:tcPr>
+            <w:tcW w:w="4322" w:type="dxa"/>
+          </w:tcPr>
+          <w:p>
+            <w:pPr>
+              <w:pStyle w:val="TableParagraph"/>
+              <w:spacing w:before="1" w:line="360" w:lineRule="auto"/>
+              <w:ind w:left="109"/>
+              <w:rPr>
+                <w:rFonts w:ascii="Times New Roman" w:hAnsi="Times New Roman" w:cs="Times New Roman"/>
+                <w:sz w:val="24"/>
+                <w:szCs w:val="24"/>
+              </w:rPr>
+            </w:pPr>
+            <w:r>
+              <w:rPr>
+                <w:rFonts w:ascii="Times New Roman" w:hAnsi="Times New Roman" w:cs="Times New Roman"/>
+                <w:sz w:val="24"/>
+                <w:szCs w:val="24"/>
+              </w:rPr>
+              <w:t>Resultado (tipo de dato de retorno)</w:t>
+            </w:r>
+          </w:p>
+        </w:tc>
+        <w:tc>
+          <w:tcPr>
+            <w:tcW w:w="4332" w:type="dxa"/>
+          </w:tcPr>
+          <w:p>
+            <w:pPr>
+              <w:pStyle w:val="TableParagraph"/>
+              <w:spacing w:line="360" w:lineRule="auto"/>
+              <w:rPr>
+                <w:rFonts w:ascii="Times New Roman" w:hAnsi="Times New Roman" w:cs="Times New Roman"/>
+                <w:sz w:val="24"/>
+                <w:szCs w:val="24"/>
+              </w:rPr>
+            </w:pPr>
+            <w:proofErr w:type="spellStart"/>
+            <w:r>
+              <w:rPr>
+                <w:rFonts w:ascii="Times New Roman" w:hAnsi="Times New Roman" w:cs="Times New Roman"/>
+                <w:sz w:val="24"/>
+                <w:szCs w:val="24"/>
+              </w:rPr>
+              <w:t>double</w:t>
+            </w:r>
+            <w:proofErr w:type="spellEnd"/>
+            <w:r>
+              <w:rPr>
+                <w:rFonts w:ascii="Times New Roman" w:hAnsi="Times New Roman" w:cs="Times New Roman"/>
+                <w:sz w:val="24"/>
+                <w:szCs w:val="24"/>
+              </w:rPr>
+              <w:t xml:space="preserve"> resultado = </w:t>
+            </w:r>
+            <w:proofErr w:type="gramStart"/>
+            <w:r>
+              <w:rPr>
+                <w:rFonts w:ascii="Times New Roman" w:hAnsi="Times New Roman" w:cs="Times New Roman"/>
+                <w:sz w:val="24"/>
+                <w:szCs w:val="24"/>
+              </w:rPr>
+              <w:t>simular(</w:t>
+            </w:r>
+            <w:proofErr w:type="gramEnd"/>
+            <w:r>
+              <w:rPr>
+                <w:rFonts w:ascii="Times New Roman" w:hAnsi="Times New Roman" w:cs="Times New Roman"/>
+                <w:sz w:val="24"/>
+                <w:szCs w:val="24"/>
+              </w:rPr>
+              <w:t>monto, origen, destino);</w:t>
+            </w:r>
+          </w:p>
+        </w:tc>
+      </w:tr>
+      <w:tr>
+        <w:trPr>
+          <w:trHeight w:val="1447"/>
+        </w:trPr>
+        <w:tc>
+          <w:tcPr>
+            <w:tcW w:w="4322" w:type="dxa"/>
+          </w:tcPr>
+          <w:p>
+            <w:pPr>
+              <w:pStyle w:val="TableParagraph"/>
+              <w:spacing w:line="360" w:lineRule="auto"/>
+              <w:ind w:left="109"/>
+              <w:rPr>
+                <w:rFonts w:ascii="Times New Roman" w:hAnsi="Times New Roman" w:cs="Times New Roman"/>
+                <w:sz w:val="24"/>
+                <w:szCs w:val="24"/>
+              </w:rPr>
+            </w:pPr>
+            <w:r>
+              <w:rPr>
+                <w:rFonts w:ascii="Times New Roman" w:hAnsi="Times New Roman" w:cs="Times New Roman"/>
+                <w:sz w:val="24"/>
+                <w:szCs w:val="24"/>
+              </w:rPr>
+              <w:t>Solución planteada</w:t>
+            </w:r>
+          </w:p>
+        </w:tc>
+        <w:tc>
+          <w:tcPr>
+            <w:tcW w:w="4332" w:type="dxa"/>
+          </w:tcPr>
+          <w:p>
+            <w:pPr>
+              <w:pStyle w:val="TableParagraph"/>
+              <w:spacing w:line="360" w:lineRule="auto"/>
+              <w:rPr>
+                <w:rFonts w:ascii="Times New Roman" w:hAnsi="Times New Roman" w:cs="Times New Roman"/>
+                <w:sz w:val="24"/>
+                <w:szCs w:val="24"/>
+              </w:rPr>
+            </w:pPr>
+            <w:r>
+              <w:rPr>
+                <w:rFonts w:ascii="Times New Roman" w:hAnsi="Times New Roman" w:cs="Times New Roman"/>
+                <w:sz w:val="24"/>
+                <w:szCs w:val="24"/>
+              </w:rPr>
+              <w:t>Registrar transacciones</w:t>
+            </w:r>
+          </w:p>
+        </w:tc>
+      </w:tr>
+      <w:tr>
+        <w:trPr>
+          <w:trHeight w:val="966"/>
+        </w:trPr>
+        <w:tc>
+          <w:tcPr>
+            <w:tcW w:w="4322" w:type="dxa"/>
+          </w:tcPr>
+          <w:p>
+            <w:pPr>
+              <w:pStyle w:val="TableParagraph"/>
+              <w:spacing w:before="1" w:line="360" w:lineRule="auto"/>
+              <w:ind w:left="109"/>
+              <w:rPr>
+                <w:rFonts w:ascii="Times New Roman" w:hAnsi="Times New Roman" w:cs="Times New Roman"/>
+                <w:sz w:val="24"/>
+                <w:szCs w:val="24"/>
+              </w:rPr>
+            </w:pPr>
+            <w:r>
+              <w:rPr>
+                <w:rFonts w:ascii="Times New Roman" w:hAnsi="Times New Roman" w:cs="Times New Roman"/>
+                <w:sz w:val="24"/>
+                <w:szCs w:val="24"/>
+              </w:rPr>
+              <w:t>Firma del Método</w:t>
+            </w:r>
+          </w:p>
+        </w:tc>
+        <w:tc>
+          <w:tcPr>
+            <w:tcW w:w="4332" w:type="dxa"/>
+          </w:tcPr>
+          <w:p>
+            <w:pPr>
+              <w:pStyle w:val="TableParagraph"/>
+              <w:spacing w:line="360" w:lineRule="auto"/>
+              <w:rPr>
+                <w:rFonts w:ascii="Times New Roman" w:hAnsi="Times New Roman" w:cs="Times New Roman"/>
+                <w:sz w:val="24"/>
+                <w:szCs w:val="24"/>
+              </w:rPr>
+            </w:pPr>
+            <w:proofErr w:type="spellStart"/>
+            <w:r>
+              <w:rPr>
+                <w:rFonts w:ascii="Times New Roman" w:hAnsi="Times New Roman" w:cs="Times New Roman"/>
+                <w:sz w:val="24"/>
+                <w:szCs w:val="24"/>
+              </w:rPr>
+              <w:t>public</w:t>
+            </w:r>
+            <w:proofErr w:type="spellEnd"/>
+            <w:r>
+              <w:rPr>
+                <w:rFonts w:ascii="Times New Roman" w:hAnsi="Times New Roman" w:cs="Times New Roman"/>
+                <w:sz w:val="24"/>
+                <w:szCs w:val="24"/>
+              </w:rPr>
+              <w:t xml:space="preserve"> </w:t>
+            </w:r>
+            <w:proofErr w:type="spellStart"/>
+            <w:r>
+              <w:rPr>
+                <w:rFonts w:ascii="Times New Roman" w:hAnsi="Times New Roman" w:cs="Times New Roman"/>
+                <w:sz w:val="24"/>
+                <w:szCs w:val="24"/>
+              </w:rPr>
+              <w:t>void</w:t>
+            </w:r>
+            <w:proofErr w:type="spellEnd"/>
+            <w:r>
+              <w:rPr>
+                <w:rFonts w:ascii="Times New Roman" w:hAnsi="Times New Roman" w:cs="Times New Roman"/>
+                <w:sz w:val="24"/>
+                <w:szCs w:val="24"/>
+              </w:rPr>
+              <w:t xml:space="preserve"> </w:t>
+            </w:r>
+            <w:proofErr w:type="gramStart"/>
+            <w:r>
+              <w:rPr>
+                <w:rFonts w:ascii="Times New Roman" w:hAnsi="Times New Roman" w:cs="Times New Roman"/>
+                <w:sz w:val="24"/>
+                <w:szCs w:val="24"/>
+              </w:rPr>
+              <w:t>registrar(</w:t>
+            </w:r>
+            <w:proofErr w:type="spellStart"/>
+            <w:proofErr w:type="gramEnd"/>
+            <w:r>
+              <w:rPr>
+                <w:rFonts w:ascii="Times New Roman" w:hAnsi="Times New Roman" w:cs="Times New Roman"/>
+                <w:sz w:val="24"/>
+                <w:szCs w:val="24"/>
+              </w:rPr>
+              <w:t>double</w:t>
+            </w:r>
+            <w:proofErr w:type="spellEnd"/>
+            <w:r>
+              <w:rPr>
+                <w:rFonts w:ascii="Times New Roman" w:hAnsi="Times New Roman" w:cs="Times New Roman"/>
+                <w:sz w:val="24"/>
+                <w:szCs w:val="24"/>
+              </w:rPr>
+              <w:t xml:space="preserve"> monto, Moneda origen, Moneda destino)</w:t>
+            </w:r>
+          </w:p>
+        </w:tc>
+      </w:tr>
+    </w:tbl>
+    <w:p>
+      <w:pPr>
+        <w:pStyle w:val="Textoindependiente"/>
+        <w:spacing w:line="360" w:lineRule="auto"/>
+        <w:rPr>
+          <w:rFonts w:ascii="Times New Roman" w:hAnsi="Times New Roman" w:cs="Times New Roman"/>
+          <w:b/>
+        </w:rPr>
+      </w:pPr>
+    </w:p>
+    <w:p>
+      <w:pPr>
+        <w:pStyle w:val="Textoindependiente"/>
+        <w:spacing w:line="360" w:lineRule="auto"/>
+        <w:rPr>
+          <w:rFonts w:ascii="Times New Roman" w:hAnsi="Times New Roman" w:cs="Times New Roman"/>
+          <w:b/>
+        </w:rPr>
+      </w:pPr>
+    </w:p>
     <w:p>
       <w:pPr>
         <w:pStyle w:val="Textoindependiente"/>
@@ -15305,230 +15735,6 @@
     </w:p>
     <w:p>
       <w:pPr>
-        <w:widowControl w:val="0"/>
-        <w:tabs>
-          <w:tab w:val="left" w:pos="931"/>
-          <w:tab w:val="left" w:pos="932"/>
-        </w:tabs>
-        <w:autoSpaceDE w:val="0"/>
-        <w:autoSpaceDN w:val="0"/>
-        <w:spacing w:before="101" w:after="0" w:line="360" w:lineRule="auto"/>
-        <w:ind w:right="730"/>
-        <w:rPr>
-          <w:rFonts w:ascii="Times New Roman" w:hAnsi="Times New Roman" w:cs="Times New Roman"/>
-        </w:rPr>
-      </w:pPr>
-    </w:p>
-    <w:p>
-      <w:pPr>
-        <w:widowControl w:val="0"/>
-        <w:tabs>
-          <w:tab w:val="left" w:pos="931"/>
-          <w:tab w:val="left" w:pos="932"/>
-        </w:tabs>
-        <w:autoSpaceDE w:val="0"/>
-        <w:autoSpaceDN w:val="0"/>
-        <w:spacing w:before="101" w:after="0" w:line="360" w:lineRule="auto"/>
-        <w:ind w:right="730"/>
-        <w:rPr>
-          <w:rFonts w:ascii="Times New Roman" w:hAnsi="Times New Roman" w:cs="Times New Roman"/>
-        </w:rPr>
-      </w:pPr>
-    </w:p>
-    <w:p>
-      <w:pPr>
-        <w:widowControl w:val="0"/>
-        <w:tabs>
-          <w:tab w:val="left" w:pos="931"/>
-          <w:tab w:val="left" w:pos="932"/>
-        </w:tabs>
-        <w:autoSpaceDE w:val="0"/>
-        <w:autoSpaceDN w:val="0"/>
-        <w:spacing w:before="101" w:after="0" w:line="360" w:lineRule="auto"/>
-        <w:ind w:right="730"/>
-        <w:rPr>
-          <w:rFonts w:ascii="Times New Roman" w:hAnsi="Times New Roman" w:cs="Times New Roman"/>
-        </w:rPr>
-      </w:pPr>
-    </w:p>
-    <w:p>
-      <w:pPr>
-        <w:widowControl w:val="0"/>
-        <w:tabs>
-          <w:tab w:val="left" w:pos="931"/>
-          <w:tab w:val="left" w:pos="932"/>
-        </w:tabs>
-        <w:autoSpaceDE w:val="0"/>
-        <w:autoSpaceDN w:val="0"/>
-        <w:spacing w:before="101" w:after="0" w:line="360" w:lineRule="auto"/>
-        <w:ind w:right="730"/>
-        <w:rPr>
-          <w:rFonts w:ascii="Times New Roman" w:hAnsi="Times New Roman" w:cs="Times New Roman"/>
-        </w:rPr>
-      </w:pPr>
-    </w:p>
-    <w:p>
-      <w:pPr>
-        <w:widowControl w:val="0"/>
-        <w:tabs>
-          <w:tab w:val="left" w:pos="931"/>
-          <w:tab w:val="left" w:pos="932"/>
-        </w:tabs>
-        <w:autoSpaceDE w:val="0"/>
-        <w:autoSpaceDN w:val="0"/>
-        <w:spacing w:before="101" w:after="0" w:line="360" w:lineRule="auto"/>
-        <w:ind w:right="730"/>
-        <w:rPr>
-          <w:rFonts w:ascii="Times New Roman" w:hAnsi="Times New Roman" w:cs="Times New Roman"/>
-        </w:rPr>
-      </w:pPr>
-    </w:p>
-    <w:p>
-      <w:pPr>
-        <w:widowControl w:val="0"/>
-        <w:tabs>
-          <w:tab w:val="left" w:pos="931"/>
-          <w:tab w:val="left" w:pos="932"/>
-        </w:tabs>
-        <w:autoSpaceDE w:val="0"/>
-        <w:autoSpaceDN w:val="0"/>
-        <w:spacing w:before="101" w:after="0" w:line="360" w:lineRule="auto"/>
-        <w:ind w:right="730"/>
-        <w:rPr>
-          <w:rFonts w:ascii="Times New Roman" w:hAnsi="Times New Roman" w:cs="Times New Roman"/>
-        </w:rPr>
-      </w:pPr>
-    </w:p>
-    <w:p>
-      <w:pPr>
-        <w:widowControl w:val="0"/>
-        <w:tabs>
-          <w:tab w:val="left" w:pos="931"/>
-          <w:tab w:val="left" w:pos="932"/>
-        </w:tabs>
-        <w:autoSpaceDE w:val="0"/>
-        <w:autoSpaceDN w:val="0"/>
-        <w:spacing w:before="101" w:after="0" w:line="360" w:lineRule="auto"/>
-        <w:ind w:right="730"/>
-        <w:rPr>
-          <w:rFonts w:ascii="Times New Roman" w:hAnsi="Times New Roman" w:cs="Times New Roman"/>
-        </w:rPr>
-      </w:pPr>
-    </w:p>
-    <w:p>
-      <w:pPr>
-        <w:widowControl w:val="0"/>
-        <w:tabs>
-          <w:tab w:val="left" w:pos="931"/>
-          <w:tab w:val="left" w:pos="932"/>
-        </w:tabs>
-        <w:autoSpaceDE w:val="0"/>
-        <w:autoSpaceDN w:val="0"/>
-        <w:spacing w:before="101" w:after="0" w:line="360" w:lineRule="auto"/>
-        <w:ind w:right="730"/>
-        <w:rPr>
-          <w:rFonts w:ascii="Times New Roman" w:hAnsi="Times New Roman" w:cs="Times New Roman"/>
-        </w:rPr>
-      </w:pPr>
-    </w:p>
-    <w:p>
-      <w:pPr>
-        <w:widowControl w:val="0"/>
-        <w:tabs>
-          <w:tab w:val="left" w:pos="931"/>
-          <w:tab w:val="left" w:pos="932"/>
-        </w:tabs>
-        <w:autoSpaceDE w:val="0"/>
-        <w:autoSpaceDN w:val="0"/>
-        <w:spacing w:before="101" w:after="0" w:line="360" w:lineRule="auto"/>
-        <w:ind w:right="730"/>
-        <w:rPr>
-          <w:rFonts w:ascii="Times New Roman" w:hAnsi="Times New Roman" w:cs="Times New Roman"/>
-        </w:rPr>
-      </w:pPr>
-    </w:p>
-    <w:p>
-      <w:pPr>
-        <w:widowControl w:val="0"/>
-        <w:tabs>
-          <w:tab w:val="left" w:pos="931"/>
-          <w:tab w:val="left" w:pos="932"/>
-        </w:tabs>
-        <w:autoSpaceDE w:val="0"/>
-        <w:autoSpaceDN w:val="0"/>
-        <w:spacing w:before="101" w:after="0" w:line="360" w:lineRule="auto"/>
-        <w:ind w:right="730"/>
-        <w:rPr>
-          <w:rFonts w:ascii="Times New Roman" w:hAnsi="Times New Roman" w:cs="Times New Roman"/>
-        </w:rPr>
-      </w:pPr>
-    </w:p>
-    <w:p>
-      <w:pPr>
-        <w:widowControl w:val="0"/>
-        <w:tabs>
-          <w:tab w:val="left" w:pos="931"/>
-          <w:tab w:val="left" w:pos="932"/>
-        </w:tabs>
-        <w:autoSpaceDE w:val="0"/>
-        <w:autoSpaceDN w:val="0"/>
-        <w:spacing w:before="101" w:after="0" w:line="360" w:lineRule="auto"/>
-        <w:ind w:right="730"/>
-        <w:rPr>
-          <w:rFonts w:ascii="Times New Roman" w:hAnsi="Times New Roman" w:cs="Times New Roman"/>
-        </w:rPr>
-      </w:pPr>
-    </w:p>
-    <w:p>
-      <w:pPr>
-        <w:widowControl w:val="0"/>
-        <w:tabs>
-          <w:tab w:val="left" w:pos="931"/>
-          <w:tab w:val="left" w:pos="932"/>
-        </w:tabs>
-        <w:autoSpaceDE w:val="0"/>
-        <w:autoSpaceDN w:val="0"/>
-        <w:spacing w:before="101" w:after="0" w:line="360" w:lineRule="auto"/>
-        <w:ind w:right="730"/>
-        <w:rPr>
-          <w:rFonts w:ascii="Times New Roman" w:hAnsi="Times New Roman" w:cs="Times New Roman"/>
-        </w:rPr>
-      </w:pPr>
-    </w:p>
-    <w:p>
-      <w:pPr>
-        <w:widowControl w:val="0"/>
-        <w:tabs>
-          <w:tab w:val="left" w:pos="931"/>
-          <w:tab w:val="left" w:pos="932"/>
-        </w:tabs>
-        <w:autoSpaceDE w:val="0"/>
-        <w:autoSpaceDN w:val="0"/>
-        <w:spacing w:before="101" w:after="0" w:line="360" w:lineRule="auto"/>
-        <w:ind w:right="730"/>
-        <w:rPr>
-          <w:rFonts w:ascii="Times New Roman" w:hAnsi="Times New Roman" w:cs="Times New Roman"/>
-        </w:rPr>
-      </w:pPr>
-    </w:p>
-    <w:p>
-      <w:pPr>
-        <w:widowControl w:val="0"/>
-        <w:tabs>
-          <w:tab w:val="left" w:pos="931"/>
-          <w:tab w:val="left" w:pos="932"/>
-        </w:tabs>
-        <w:autoSpaceDE w:val="0"/>
-        <w:autoSpaceDN w:val="0"/>
-        <w:spacing w:before="101" w:after="0" w:line="360" w:lineRule="auto"/>
-        <w:ind w:right="730"/>
-        <w:rPr>
-          <w:rFonts w:ascii="Times New Roman" w:hAnsi="Times New Roman" w:cs="Times New Roman"/>
-        </w:rPr>
-      </w:pPr>
-    </w:p>
-    <w:p>
-      <w:pPr>
         <w:spacing w:line="360" w:lineRule="auto"/>
         <w:jc w:val="center"/>
         <w:rPr>
@@ -15543,6 +15749,7 @@
           <w:sz w:val="24"/>
           <w:szCs w:val="24"/>
         </w:rPr>
+        <w:lastRenderedPageBreak/>
         <w:t>_________________________________________________________________________________</w:t>
       </w:r>
     </w:p>
@@ -15566,7 +15773,6 @@
           <w:sz w:val="24"/>
           <w:szCs w:val="24"/>
         </w:rPr>
-        <w:lastRenderedPageBreak/>
         <w:t>FASE I</w:t>
       </w:r>
       <w:r>
@@ -15915,217 +16121,9 @@
         <w:spacing w:line="360" w:lineRule="auto"/>
         <w:rPr>
           <w:rFonts w:ascii="Times New Roman" w:hAnsi="Times New Roman" w:cs="Times New Roman"/>
-        </w:rPr>
-      </w:pPr>
-      <w:r>
-        <w:rPr>
-          <w:rFonts w:ascii="Times New Roman" w:hAnsi="Times New Roman" w:cs="Times New Roman"/>
-          <w:noProof/>
-        </w:rPr>
-        <mc:AlternateContent>
-          <mc:Choice Requires="wps">
-            <w:drawing>
-              <wp:anchor distT="45720" distB="45720" distL="114300" distR="114300" simplePos="0" relativeHeight="251663360" behindDoc="0" locked="0" layoutInCell="1" allowOverlap="1" wp14:anchorId="39F56494" wp14:editId="44EBCCF0">
-                <wp:simplePos x="0" y="0"/>
-                <wp:positionH relativeFrom="margin">
-                  <wp:posOffset>506730</wp:posOffset>
-                </wp:positionH>
-                <wp:positionV relativeFrom="paragraph">
-                  <wp:posOffset>153035</wp:posOffset>
-                </wp:positionV>
-                <wp:extent cx="5458460" cy="3493770"/>
-                <wp:effectExtent l="0" t="0" r="27940" b="11430"/>
-                <wp:wrapSquare wrapText="bothSides"/>
-                <wp:docPr id="217" name="Cuadro de texto 2"/>
-                <wp:cNvGraphicFramePr>
-                  <a:graphicFrameLocks xmlns:a="http://schemas.openxmlformats.org/drawingml/2006/main"/>
-                </wp:cNvGraphicFramePr>
-                <a:graphic xmlns:a="http://schemas.openxmlformats.org/drawingml/2006/main">
-                  <a:graphicData uri="http://schemas.microsoft.com/office/word/2010/wordprocessingShape">
-                    <wps:wsp>
-                      <wps:cNvSpPr txBox="1">
-                        <a:spLocks noChangeArrowheads="1"/>
-                      </wps:cNvSpPr>
-                      <wps:spPr bwMode="auto">
-                        <a:xfrm>
-                          <a:off x="0" y="0"/>
-                          <a:ext cx="5458460" cy="3493770"/>
-                        </a:xfrm>
-                        <a:prstGeom prst="rect">
-                          <a:avLst/>
-                        </a:prstGeom>
-                        <a:solidFill>
-                          <a:srgbClr val="FFFFFF"/>
-                        </a:solidFill>
-                        <a:ln w="9525">
-                          <a:solidFill>
-                            <a:srgbClr val="000000"/>
-                          </a:solidFill>
-                          <a:miter lim="800000"/>
-                          <a:headEnd/>
-                          <a:tailEnd/>
-                        </a:ln>
-                      </wps:spPr>
-                      <wps:txbx>
-                        <w:txbxContent>
-                          <w:p>
-                            <w:r>
-                              <w:t>/**</w:t>
-                            </w:r>
-                          </w:p>
-                          <w:p>
-                            <w:r>
-                              <w:t xml:space="preserve">     * fdasfas</w:t>
-                            </w:r>
-                          </w:p>
-                          <w:p>
-                            <w:r>
-                              <w:t xml:space="preserve">     * </w:t>
-                            </w:r>
-                          </w:p>
-                          <w:p>
-                            <w:r>
-                              <w:t xml:space="preserve">     * @param monto</w:t>
-                            </w:r>
-                          </w:p>
-                          <w:p>
-                            <w:r>
-                              <w:t xml:space="preserve">     * @param destino</w:t>
-                            </w:r>
-                          </w:p>
-                          <w:p>
-                            <w:r>
-                              <w:t xml:space="preserve">     * @return </w:t>
-                            </w:r>
-                          </w:p>
-                          <w:p>
-                            <w:r>
-                              <w:t xml:space="preserve">     */</w:t>
-                            </w:r>
-                          </w:p>
-                          <w:p>
-                            <w:r>
-                              <w:t xml:space="preserve">    </w:t>
-                            </w:r>
-                            <w:r>
-                              <w:t xml:space="preserve">public double </w:t>
-                            </w:r>
-                            <w:r>
-                              <w:t>convertir</w:t>
-                            </w:r>
-                            <w:r>
-                              <w:t>(double monto, Moneda destino) {</w:t>
-                            </w:r>
-                          </w:p>
-                          <w:p>
-                            <w:r>
-                              <w:t xml:space="preserve">        double montoEnCOP = monto * valorEnCOP;</w:t>
-                            </w:r>
-                          </w:p>
-                          <w:p>
-                            <w:r>
-                              <w:t xml:space="preserve">        return montoEnCOP / destino.valorEnCOP;</w:t>
-                            </w:r>
-                          </w:p>
-                          <w:p>
-                            <w:r>
-                              <w:t xml:space="preserve">    }</w:t>
-                            </w:r>
-                          </w:p>
-                        </w:txbxContent>
-                      </wps:txbx>
-                      <wps:bodyPr rot="0" vert="horz" wrap="square" lIns="91440" tIns="45720" rIns="91440" bIns="45720" anchor="t" anchorCtr="0">
-                        <a:noAutofit/>
-                      </wps:bodyPr>
-                    </wps:wsp>
-                  </a:graphicData>
-                </a:graphic>
-                <wp14:sizeRelH relativeFrom="margin">
-                  <wp14:pctWidth>0</wp14:pctWidth>
-                </wp14:sizeRelH>
-                <wp14:sizeRelV relativeFrom="margin">
-                  <wp14:pctHeight>0</wp14:pctHeight>
-                </wp14:sizeRelV>
-              </wp:anchor>
-            </w:drawing>
-          </mc:Choice>
-          <mc:Fallback>
-            <w:pict>
-              <v:shape w14:anchorId="39F56494" id="Cuadro de texto 2" o:spid="_x0000_s1040" type="#_x0000_t202" style="position:absolute;margin-left:39.9pt;margin-top:12.05pt;width:429.8pt;height:275.1pt;z-index:251663360;visibility:visible;mso-wrap-style:square;mso-width-percent:0;mso-height-percent:0;mso-wrap-distance-left:9pt;mso-wrap-distance-top:3.6pt;mso-wrap-distance-right:9pt;mso-wrap-distance-bottom:3.6pt;mso-position-horizontal:absolute;mso-position-horizontal-relative:margin;mso-position-vertical:absolute;mso-position-vertical-relative:text;mso-width-percent:0;mso-height-percent:0;mso-width-relative:margin;mso-height-relative:margin;v-text-anchor:top" o:gfxdata="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">
-                <v:textbox>
-                  <w:txbxContent>
-                    <w:p>
-                      <w:r>
-                        <w:t>/**</w:t>
-                      </w:r>
-                    </w:p>
-                    <w:p>
-                      <w:r>
-                        <w:t xml:space="preserve">     * fdasfas</w:t>
-                      </w:r>
-                    </w:p>
-                    <w:p>
-                      <w:r>
-                        <w:t xml:space="preserve">     * </w:t>
-                      </w:r>
-                    </w:p>
-                    <w:p>
-                      <w:r>
-                        <w:t xml:space="preserve">     * @param monto</w:t>
-                      </w:r>
-                    </w:p>
-                    <w:p>
-                      <w:r>
-                        <w:t xml:space="preserve">     * @param destino</w:t>
-                      </w:r>
-                    </w:p>
-                    <w:p>
-                      <w:r>
-                        <w:t xml:space="preserve">     * @return </w:t>
-                      </w:r>
-                    </w:p>
-                    <w:p>
-                      <w:r>
-                        <w:t xml:space="preserve">     */</w:t>
-                      </w:r>
-                    </w:p>
-                    <w:p>
-                      <w:r>
-                        <w:t xml:space="preserve">    </w:t>
-                      </w:r>
-                      <w:r>
-                        <w:t xml:space="preserve">public double </w:t>
-                      </w:r>
-                      <w:r>
-                        <w:t>convertir</w:t>
-                      </w:r>
-                      <w:r>
-                        <w:t>(double monto, Moneda destino) {</w:t>
-                      </w:r>
-                    </w:p>
-                    <w:p>
-                      <w:r>
-                        <w:t xml:space="preserve">        double montoEnCOP = monto * valorEnCOP;</w:t>
-                      </w:r>
-                    </w:p>
-                    <w:p>
-                      <w:r>
-                        <w:t xml:space="preserve">        return montoEnCOP / destino.valorEnCOP;</w:t>
-                      </w:r>
-                    </w:p>
-                    <w:p>
-                      <w:r>
-                        <w:t xml:space="preserve">    }</w:t>
-                      </w:r>
-                    </w:p>
-                  </w:txbxContent>
-                </v:textbox>
-                <w10:wrap type="square" anchorx="margin"/>
-              </v:shape>
-            </w:pict>
-          </mc:Fallback>
-        </mc:AlternateContent>
-      </w:r>
+          <w:u w:val="single"/>
+        </w:rPr>
+      </w:pPr>
     </w:p>
     <w:p>
       <w:pPr>
@@ -16246,285 +16244,6 @@
     </w:p>
     <w:p>
       <w:pPr>
-        <w:pStyle w:val="Textoindependiente"/>
-        <w:spacing w:line="360" w:lineRule="auto"/>
-        <w:rPr>
-          <w:rFonts w:ascii="Times New Roman" w:hAnsi="Times New Roman" w:cs="Times New Roman"/>
-        </w:rPr>
-      </w:pPr>
-    </w:p>
-    <w:p>
-      <w:pPr>
-        <w:pStyle w:val="Textoindependiente"/>
-        <w:spacing w:line="360" w:lineRule="auto"/>
-        <w:rPr>
-          <w:rFonts w:ascii="Times New Roman" w:hAnsi="Times New Roman" w:cs="Times New Roman"/>
-        </w:rPr>
-      </w:pPr>
-    </w:p>
-    <w:p>
-      <w:pPr>
-        <w:pStyle w:val="Textoindependiente"/>
-        <w:spacing w:line="360" w:lineRule="auto"/>
-        <w:rPr>
-          <w:rFonts w:ascii="Times New Roman" w:hAnsi="Times New Roman" w:cs="Times New Roman"/>
-        </w:rPr>
-      </w:pPr>
-    </w:p>
-    <w:p>
-      <w:pPr>
-        <w:pStyle w:val="Textoindependiente"/>
-        <w:spacing w:line="360" w:lineRule="auto"/>
-        <w:rPr>
-          <w:rFonts w:ascii="Times New Roman" w:hAnsi="Times New Roman" w:cs="Times New Roman"/>
-        </w:rPr>
-      </w:pPr>
-    </w:p>
-    <w:p>
-      <w:pPr>
-        <w:pStyle w:val="Textoindependiente"/>
-        <w:spacing w:line="360" w:lineRule="auto"/>
-        <w:rPr>
-          <w:rFonts w:ascii="Times New Roman" w:hAnsi="Times New Roman" w:cs="Times New Roman"/>
-        </w:rPr>
-      </w:pPr>
-    </w:p>
-    <w:p>
-      <w:pPr>
-        <w:pStyle w:val="Textoindependiente"/>
-        <w:spacing w:line="360" w:lineRule="auto"/>
-        <w:rPr>
-          <w:rFonts w:ascii="Times New Roman" w:hAnsi="Times New Roman" w:cs="Times New Roman"/>
-        </w:rPr>
-      </w:pPr>
-    </w:p>
-    <w:p>
-      <w:pPr>
-        <w:pStyle w:val="Textoindependiente"/>
-        <w:spacing w:line="360" w:lineRule="auto"/>
-        <w:rPr>
-          <w:rFonts w:ascii="Times New Roman" w:hAnsi="Times New Roman" w:cs="Times New Roman"/>
-        </w:rPr>
-      </w:pPr>
-    </w:p>
-    <w:p>
-      <w:pPr>
-        <w:pStyle w:val="Textoindependiente"/>
-        <w:spacing w:line="360" w:lineRule="auto"/>
-        <w:rPr>
-          <w:rFonts w:ascii="Times New Roman" w:hAnsi="Times New Roman" w:cs="Times New Roman"/>
-        </w:rPr>
-      </w:pPr>
-    </w:p>
-    <w:p>
-      <w:pPr>
-        <w:pStyle w:val="Textoindependiente"/>
-        <w:spacing w:line="360" w:lineRule="auto"/>
-        <w:rPr>
-          <w:rFonts w:ascii="Times New Roman" w:hAnsi="Times New Roman" w:cs="Times New Roman"/>
-        </w:rPr>
-      </w:pPr>
-    </w:p>
-    <w:p>
-      <w:pPr>
-        <w:pStyle w:val="Textoindependiente"/>
-        <w:spacing w:line="360" w:lineRule="auto"/>
-        <w:rPr>
-          <w:rFonts w:ascii="Times New Roman" w:hAnsi="Times New Roman" w:cs="Times New Roman"/>
-        </w:rPr>
-      </w:pPr>
-    </w:p>
-    <w:p>
-      <w:pPr>
-        <w:pStyle w:val="Textoindependiente"/>
-        <w:spacing w:line="360" w:lineRule="auto"/>
-        <w:rPr>
-          <w:rFonts w:ascii="Times New Roman" w:hAnsi="Times New Roman" w:cs="Times New Roman"/>
-        </w:rPr>
-      </w:pPr>
-    </w:p>
-    <w:p>
-      <w:pPr>
-        <w:pStyle w:val="Textoindependiente"/>
-        <w:spacing w:line="360" w:lineRule="auto"/>
-        <w:rPr>
-          <w:rFonts w:ascii="Times New Roman" w:hAnsi="Times New Roman" w:cs="Times New Roman"/>
-        </w:rPr>
-      </w:pPr>
-    </w:p>
-    <w:p>
-      <w:pPr>
-        <w:pStyle w:val="Textoindependiente"/>
-        <w:spacing w:line="360" w:lineRule="auto"/>
-        <w:rPr>
-          <w:rFonts w:ascii="Times New Roman" w:hAnsi="Times New Roman" w:cs="Times New Roman"/>
-        </w:rPr>
-      </w:pPr>
-    </w:p>
-    <w:p>
-      <w:pPr>
-        <w:pStyle w:val="Textoindependiente"/>
-        <w:spacing w:line="360" w:lineRule="auto"/>
-        <w:rPr>
-          <w:rFonts w:ascii="Times New Roman" w:hAnsi="Times New Roman" w:cs="Times New Roman"/>
-        </w:rPr>
-      </w:pPr>
-    </w:p>
-    <w:p>
-      <w:pPr>
-        <w:pStyle w:val="Textoindependiente"/>
-        <w:spacing w:line="360" w:lineRule="auto"/>
-        <w:rPr>
-          <w:rFonts w:ascii="Times New Roman" w:hAnsi="Times New Roman" w:cs="Times New Roman"/>
-        </w:rPr>
-      </w:pPr>
-    </w:p>
-    <w:p>
-      <w:pPr>
-        <w:pStyle w:val="Textoindependiente"/>
-        <w:spacing w:line="360" w:lineRule="auto"/>
-        <w:rPr>
-          <w:rFonts w:ascii="Times New Roman" w:hAnsi="Times New Roman" w:cs="Times New Roman"/>
-        </w:rPr>
-      </w:pPr>
-    </w:p>
-    <w:p>
-      <w:pPr>
-        <w:pStyle w:val="Textoindependiente"/>
-        <w:spacing w:line="360" w:lineRule="auto"/>
-        <w:rPr>
-          <w:rFonts w:ascii="Times New Roman" w:hAnsi="Times New Roman" w:cs="Times New Roman"/>
-        </w:rPr>
-      </w:pPr>
-    </w:p>
-    <w:p>
-      <w:pPr>
-        <w:pStyle w:val="Textoindependiente"/>
-        <w:spacing w:line="360" w:lineRule="auto"/>
-        <w:rPr>
-          <w:rFonts w:ascii="Times New Roman" w:hAnsi="Times New Roman" w:cs="Times New Roman"/>
-        </w:rPr>
-      </w:pPr>
-    </w:p>
-    <w:p>
-      <w:pPr>
-        <w:pStyle w:val="Textoindependiente"/>
-        <w:spacing w:line="360" w:lineRule="auto"/>
-        <w:rPr>
-          <w:rFonts w:ascii="Times New Roman" w:hAnsi="Times New Roman" w:cs="Times New Roman"/>
-        </w:rPr>
-      </w:pPr>
-    </w:p>
-    <w:p>
-      <w:pPr>
-        <w:pStyle w:val="Textoindependiente"/>
-        <w:spacing w:line="360" w:lineRule="auto"/>
-        <w:rPr>
-          <w:rFonts w:ascii="Times New Roman" w:hAnsi="Times New Roman" w:cs="Times New Roman"/>
-        </w:rPr>
-      </w:pPr>
-    </w:p>
-    <w:p>
-      <w:pPr>
-        <w:pStyle w:val="Textoindependiente"/>
-        <w:spacing w:line="360" w:lineRule="auto"/>
-        <w:rPr>
-          <w:rFonts w:ascii="Times New Roman" w:hAnsi="Times New Roman" w:cs="Times New Roman"/>
-        </w:rPr>
-      </w:pPr>
-    </w:p>
-    <w:p>
-      <w:pPr>
-        <w:pStyle w:val="Textoindependiente"/>
-        <w:spacing w:line="360" w:lineRule="auto"/>
-        <w:rPr>
-          <w:rFonts w:ascii="Times New Roman" w:hAnsi="Times New Roman" w:cs="Times New Roman"/>
-        </w:rPr>
-      </w:pPr>
-    </w:p>
-    <w:p>
-      <w:pPr>
-        <w:pStyle w:val="Textoindependiente"/>
-        <w:spacing w:line="360" w:lineRule="auto"/>
-        <w:rPr>
-          <w:rFonts w:ascii="Times New Roman" w:hAnsi="Times New Roman" w:cs="Times New Roman"/>
-        </w:rPr>
-      </w:pPr>
-    </w:p>
-    <w:p>
-      <w:pPr>
-        <w:pStyle w:val="Textoindependiente"/>
-        <w:spacing w:line="360" w:lineRule="auto"/>
-        <w:rPr>
-          <w:rFonts w:ascii="Times New Roman" w:hAnsi="Times New Roman" w:cs="Times New Roman"/>
-        </w:rPr>
-      </w:pPr>
-    </w:p>
-    <w:p>
-      <w:pPr>
-        <w:pStyle w:val="Textoindependiente"/>
-        <w:spacing w:line="360" w:lineRule="auto"/>
-        <w:rPr>
-          <w:rFonts w:ascii="Times New Roman" w:hAnsi="Times New Roman" w:cs="Times New Roman"/>
-        </w:rPr>
-      </w:pPr>
-    </w:p>
-    <w:p>
-      <w:pPr>
-        <w:pStyle w:val="Textoindependiente"/>
-        <w:spacing w:line="360" w:lineRule="auto"/>
-        <w:rPr>
-          <w:rFonts w:ascii="Times New Roman" w:hAnsi="Times New Roman" w:cs="Times New Roman"/>
-        </w:rPr>
-      </w:pPr>
-    </w:p>
-    <w:p>
-      <w:pPr>
-        <w:pStyle w:val="Textoindependiente"/>
-        <w:spacing w:line="360" w:lineRule="auto"/>
-        <w:rPr>
-          <w:rFonts w:ascii="Times New Roman" w:hAnsi="Times New Roman" w:cs="Times New Roman"/>
-        </w:rPr>
-      </w:pPr>
-    </w:p>
-    <w:p>
-      <w:pPr>
-        <w:pStyle w:val="Textoindependiente"/>
-        <w:spacing w:line="360" w:lineRule="auto"/>
-        <w:rPr>
-          <w:rFonts w:ascii="Times New Roman" w:hAnsi="Times New Roman" w:cs="Times New Roman"/>
-        </w:rPr>
-      </w:pPr>
-    </w:p>
-    <w:p>
-      <w:pPr>
-        <w:pStyle w:val="Textoindependiente"/>
-        <w:spacing w:line="360" w:lineRule="auto"/>
-        <w:rPr>
-          <w:rFonts w:ascii="Times New Roman" w:hAnsi="Times New Roman" w:cs="Times New Roman"/>
-        </w:rPr>
-      </w:pPr>
-    </w:p>
-    <w:p>
-      <w:pPr>
-        <w:pStyle w:val="Textoindependiente"/>
-        <w:spacing w:line="360" w:lineRule="auto"/>
-        <w:rPr>
-          <w:rFonts w:ascii="Times New Roman" w:hAnsi="Times New Roman" w:cs="Times New Roman"/>
-        </w:rPr>
-      </w:pPr>
-    </w:p>
-    <w:p>
-      <w:pPr>
-        <w:pStyle w:val="Textoindependiente"/>
-        <w:spacing w:line="360" w:lineRule="auto"/>
-        <w:rPr>
-          <w:rFonts w:ascii="Times New Roman" w:hAnsi="Times New Roman" w:cs="Times New Roman"/>
-        </w:rPr>
-      </w:pPr>
-    </w:p>
-    <w:p>
-      <w:pPr>
         <w:spacing w:line="360" w:lineRule="auto"/>
         <w:jc w:val="center"/>
         <w:rPr>
@@ -16539,6 +16258,7 @@
           <w:sz w:val="24"/>
           <w:szCs w:val="24"/>
         </w:rPr>
+        <w:lastRenderedPageBreak/>
         <w:t>_________________________________________________________________________________</w:t>
       </w:r>
     </w:p>
@@ -16562,7 +16282,6 @@
           <w:sz w:val="24"/>
           <w:szCs w:val="24"/>
         </w:rPr>
-        <w:lastRenderedPageBreak/>
         <w:t xml:space="preserve">FASE </w:t>
       </w:r>
       <w:r>
@@ -17419,7 +17138,7 @@
               <v:stroke joinstyle="miter"/>
               <v:path gradientshapeok="t" o:connecttype="rect"/>
             </v:shapetype>
-            <v:shape id="Text Box 10" o:spid="_x0000_s1042" type="#_x0000_t202" style="position:absolute;margin-left:362.25pt;margin-top:744.45pt;width:30.25pt;height:13pt;z-index:-251657216;visibility:visible;mso-wrap-style:square;mso-width-percent:0;mso-height-percent:0;mso-wrap-distance-left:9pt;mso-wrap-distance-top:0;mso-wrap-distance-right:9pt;mso-wrap-distance-bottom:0;mso-position-horizontal:absolute;mso-position-horizontal-relative:page;mso-position-vertical:absolute;mso-position-vertical-relative:page;mso-width-percent:0;mso-height-percent:0;mso-width-relative:page;mso-height-relative:page;v-text-anchor:top" o:gfxdata="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" filled="f" stroked="f">
+            <v:shape id="Text Box 10" o:spid="_x0000_s1041" type="#_x0000_t202" style="position:absolute;margin-left:362.25pt;margin-top:744.45pt;width:30.25pt;height:13pt;z-index:-251657216;visibility:visible;mso-wrap-style:square;mso-width-percent:0;mso-height-percent:0;mso-wrap-distance-left:9pt;mso-wrap-distance-top:0;mso-wrap-distance-right:9pt;mso-wrap-distance-bottom:0;mso-position-horizontal:absolute;mso-position-horizontal-relative:page;mso-position-vertical:absolute;mso-position-vertical-relative:page;mso-width-percent:0;mso-height-percent:0;mso-width-relative:page;mso-height-relative:page;v-text-anchor:top" o:gfxdata="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" filled="f" stroked="f">
               <v:textbox inset="0,0,0,0">
                 <w:txbxContent>
                   <w:p>
@@ -17688,7 +17407,7 @@
               <v:stroke joinstyle="miter"/>
               <v:path gradientshapeok="t" o:connecttype="rect"/>
             </v:shapetype>
-            <v:shape id="Text Box 5" o:spid="_x0000_s1041" type="#_x0000_t202" style="position:absolute;left:0;text-align:left;margin-left:0;margin-top:16.5pt;width:196.5pt;height:62.35pt;z-index:-251650048;visibility:visible;mso-wrap-style:square;mso-width-percent:0;mso-height-percent:0;mso-wrap-distance-left:9pt;mso-wrap-distance-top:0;mso-wrap-distance-right:9pt;mso-wrap-distance-bottom:0;mso-position-horizontal:center;mso-position-horizontal-relative:margin;mso-position-vertical:absolute;mso-position-vertical-relative:page;mso-width-percent:0;mso-height-percent:0;mso-width-relative:page;mso-height-relative:page;v-text-anchor:top" o:gfxdata="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" filled="f" stroked="f">
+            <v:shape id="Text Box 5" o:spid="_x0000_s1040" type="#_x0000_t202" style="position:absolute;left:0;text-align:left;margin-left:0;margin-top:16.5pt;width:196.5pt;height:62.35pt;z-index:-251650048;visibility:visible;mso-wrap-style:square;mso-width-percent:0;mso-height-percent:0;mso-wrap-distance-left:9pt;mso-wrap-distance-top:0;mso-wrap-distance-right:9pt;mso-wrap-distance-bottom:0;mso-position-horizontal:center;mso-position-horizontal-relative:margin;mso-position-vertical:absolute;mso-position-vertical-relative:page;mso-width-percent:0;mso-height-percent:0;mso-width-relative:page;mso-height-relative:page;v-text-anchor:top" o:gfxdata="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" filled="f" stroked="f">
               <v:textbox inset="0,0,0,0">
                 <w:txbxContent>
                   <w:p>
@@ -17970,7 +17689,7 @@
               <v:stroke joinstyle="miter"/>
               <v:path gradientshapeok="t" o:connecttype="rect"/>
             </v:shapetype>
-            <v:shape id="Text Box 2" o:spid="_x0000_s1043" type="#_x0000_t202" style="position:absolute;margin-left:268.2pt;margin-top:15.95pt;width:196.5pt;height:47.15pt;z-index:-251653120;visibility:visible;mso-wrap-style:square;mso-width-percent:0;mso-height-percent:0;mso-wrap-distance-left:9pt;mso-wrap-distance-top:0;mso-wrap-distance-right:9pt;mso-wrap-distance-bottom:0;mso-position-horizontal:absolute;mso-position-horizontal-relative:page;mso-position-vertical:absolute;mso-position-vertical-relative:page;mso-width-percent:0;mso-height-percent:0;mso-width-relative:page;mso-height-relative:page;v-text-anchor:top" o:gfxdata="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" filled="f" stroked="f">
+            <v:shape id="Text Box 2" o:spid="_x0000_s1042" type="#_x0000_t202" style="position:absolute;margin-left:268.2pt;margin-top:15.95pt;width:196.5pt;height:47.15pt;z-index:-251653120;visibility:visible;mso-wrap-style:square;mso-width-percent:0;mso-height-percent:0;mso-wrap-distance-left:9pt;mso-wrap-distance-top:0;mso-wrap-distance-right:9pt;mso-wrap-distance-bottom:0;mso-position-horizontal:absolute;mso-position-horizontal-relative:page;mso-position-vertical:absolute;mso-position-vertical-relative:page;mso-width-percent:0;mso-height-percent:0;mso-width-relative:page;mso-height-relative:page;v-text-anchor:top" o:gfxdata="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" filled="f" stroked="f">
               <v:textbox inset="0,0,0,0">
                 <w:txbxContent>
                   <w:p>
@@ -18107,7 +17826,7 @@
         </mc:Choice>
         <mc:Fallback>
           <w:pict>
-            <v:shape w14:anchorId="1517F7F8" id="Text Box 1" o:spid="_x0000_s1044" type="#_x0000_t202" style="position:absolute;margin-left:84.2pt;margin-top:69.9pt;width:61.75pt;height:21.35pt;z-index:-251652096;visibility:visible;mso-wrap-style:square;mso-width-percent:0;mso-height-percent:0;mso-wrap-distance-left:9pt;mso-wrap-distance-top:0;mso-wrap-distance-right:9pt;mso-wrap-distance-bottom:0;mso-position-horizontal:absolute;mso-position-horizontal-relative:page;mso-position-vertical:absolute;mso-position-vertical-relative:page;mso-width-percent:0;mso-height-percent:0;mso-width-relative:page;mso-height-relative:page;v-text-anchor:top" o:gfxdata="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" filled="f" stroked="f">
+            <v:shape w14:anchorId="1517F7F8" id="Text Box 1" o:spid="_x0000_s1043" type="#_x0000_t202" style="position:absolute;margin-left:84.2pt;margin-top:69.9pt;width:61.75pt;height:21.35pt;z-index:-251652096;visibility:visible;mso-wrap-style:square;mso-width-percent:0;mso-height-percent:0;mso-wrap-distance-left:9pt;mso-wrap-distance-top:0;mso-wrap-distance-right:9pt;mso-wrap-distance-bottom:0;mso-position-horizontal:absolute;mso-position-horizontal-relative:page;mso-position-vertical:absolute;mso-position-vertical-relative:page;mso-width-percent:0;mso-height-percent:0;mso-width-relative:page;mso-height-relative:page;v-text-anchor:top" o:gfxdata="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" filled="f" stroked="f">
               <v:textbox inset="0,0,0,0">
                 <w:txbxContent>
                   <w:p>

</xml_diff>